<commit_message>
feat(ui): add toggleable floating new request button with persistence
Add ability for users to hide the floating new request button, storing preference in localStorage. When hidden, show a small toggle button to restore it. This improves UX by allowing users to declutter the interface when not needed.
</commit_message>
<xml_diff>
--- a/docs/MANUAL_USUARIO_COMPLETO.docx
+++ b/docs/MANUAL_USUARIO_COMPLETO.docx
@@ -375,7 +375,7 @@
           <w:noProof/>
         </w:rPr>
         <w:drawing>
-          <wp:anchor distT="0" distB="0" distL="114300" distR="114300" simplePos="0" relativeHeight="251507200" behindDoc="0" locked="0" layoutInCell="1" allowOverlap="1" wp14:anchorId="000A1B79" wp14:editId="334843C4">
+          <wp:anchor distT="0" distB="0" distL="114300" distR="114300" simplePos="0" relativeHeight="251648512" behindDoc="0" locked="0" layoutInCell="1" allowOverlap="1" wp14:anchorId="000A1B79" wp14:editId="0DDDBC7D">
             <wp:simplePos x="0" y="0"/>
             <wp:positionH relativeFrom="column">
               <wp:posOffset>-523875</wp:posOffset>
@@ -442,7 +442,7 @@
           <w:noProof/>
         </w:rPr>
         <w:drawing>
-          <wp:anchor distT="0" distB="0" distL="114300" distR="114300" simplePos="0" relativeHeight="251529728" behindDoc="0" locked="0" layoutInCell="1" allowOverlap="1" wp14:anchorId="2AAAB510" wp14:editId="765C86C0">
+          <wp:anchor distT="0" distB="0" distL="114300" distR="114300" simplePos="0" relativeHeight="251649536" behindDoc="0" locked="0" layoutInCell="1" allowOverlap="1" wp14:anchorId="2AAAB510" wp14:editId="0E94C48E">
             <wp:simplePos x="0" y="0"/>
             <wp:positionH relativeFrom="page">
               <wp:posOffset>3540760</wp:posOffset>
@@ -683,21 +683,21 @@
         <w:rPr>
           <w:b/>
         </w:rPr>
+        <w:t>Economicidade</w:t>
+      </w:r>
+      <w:r>
+        <w:t xml:space="preserve"> na aplicação de recursos</w:t>
+      </w:r>
+    </w:p>
+    <w:p>
+      <w:pPr>
+        <w:pStyle w:val="Commarcadores"/>
+      </w:pPr>
+      <w:r>
+        <w:rPr>
+          <w:b/>
+        </w:rPr>
         <w:lastRenderedPageBreak/>
-        <w:t>Economicidade</w:t>
-      </w:r>
-      <w:r>
-        <w:t xml:space="preserve"> na aplicação de recursos</w:t>
-      </w:r>
-    </w:p>
-    <w:p>
-      <w:pPr>
-        <w:pStyle w:val="Commarcadores"/>
-      </w:pPr>
-      <w:r>
-        <w:rPr>
-          <w:b/>
-        </w:rPr>
         <w:t>Qualidade</w:t>
       </w:r>
       <w:r>
@@ -1260,19 +1260,19 @@
     </w:p>
     <w:p>
       <w:r>
+        <w:t>O sistema utiliza um menu superior intuitivo. As principais seções são:</w:t>
+      </w:r>
+    </w:p>
+    <w:p>
+      <w:pPr>
+        <w:pStyle w:val="Commarcadores"/>
+      </w:pPr>
+      <w:proofErr w:type="spellStart"/>
+      <w:r>
+        <w:rPr>
+          <w:b/>
+        </w:rPr>
         <w:lastRenderedPageBreak/>
-        <w:t>O sistema utiliza um menu superior intuitivo. As principais seções são:</w:t>
-      </w:r>
-    </w:p>
-    <w:p>
-      <w:pPr>
-        <w:pStyle w:val="Commarcadores"/>
-      </w:pPr>
-      <w:proofErr w:type="spellStart"/>
-      <w:r>
-        <w:rPr>
-          <w:b/>
-        </w:rPr>
         <w:t>Kanban</w:t>
       </w:r>
       <w:proofErr w:type="spellEnd"/>
@@ -1593,7 +1593,7 @@
         </w:rPr>
         <w:lastRenderedPageBreak/>
         <w:drawing>
-          <wp:anchor distT="0" distB="0" distL="114300" distR="114300" simplePos="0" relativeHeight="251533824" behindDoc="0" locked="0" layoutInCell="1" allowOverlap="1" wp14:anchorId="3EDFBBA0" wp14:editId="5FF37A37">
+          <wp:anchor distT="0" distB="0" distL="114300" distR="114300" simplePos="0" relativeHeight="251651584" behindDoc="0" locked="0" layoutInCell="1" allowOverlap="1" wp14:anchorId="3EDFBBA0" wp14:editId="066D3C01">
             <wp:simplePos x="0" y="0"/>
             <wp:positionH relativeFrom="column">
               <wp:posOffset>3095625</wp:posOffset>
@@ -1655,7 +1655,7 @@
           <w:noProof/>
         </w:rPr>
         <w:drawing>
-          <wp:anchor distT="0" distB="0" distL="114300" distR="114300" simplePos="0" relativeHeight="251531776" behindDoc="0" locked="0" layoutInCell="1" allowOverlap="1" wp14:anchorId="0D3711BF" wp14:editId="56AA57B4">
+          <wp:anchor distT="0" distB="0" distL="114300" distR="114300" simplePos="0" relativeHeight="251650560" behindDoc="0" locked="0" layoutInCell="1" allowOverlap="1" wp14:anchorId="0D3711BF" wp14:editId="7C453773">
             <wp:simplePos x="0" y="0"/>
             <wp:positionH relativeFrom="column">
               <wp:posOffset>228600</wp:posOffset>
@@ -1749,7 +1749,7 @@
           <w:noProof/>
         </w:rPr>
         <w:drawing>
-          <wp:anchor distT="0" distB="0" distL="114300" distR="114300" simplePos="0" relativeHeight="251535872" behindDoc="0" locked="0" layoutInCell="1" allowOverlap="1" wp14:anchorId="257F80AF" wp14:editId="1AA48A6A">
+          <wp:anchor distT="0" distB="0" distL="114300" distR="114300" simplePos="0" relativeHeight="251652608" behindDoc="0" locked="0" layoutInCell="1" allowOverlap="1" wp14:anchorId="257F80AF" wp14:editId="27A3A458">
             <wp:simplePos x="0" y="0"/>
             <wp:positionH relativeFrom="column">
               <wp:posOffset>-333375</wp:posOffset>
@@ -1942,9 +1942,12 @@
         <w:ind w:left="360"/>
       </w:pPr>
       <w:r>
+        <w:rPr>
+          <w:noProof/>
+        </w:rPr>
         <w:lastRenderedPageBreak/>
         <w:drawing>
-          <wp:anchor distT="0" distB="0" distL="114300" distR="114300" simplePos="0" relativeHeight="251656704" behindDoc="0" locked="0" layoutInCell="1" allowOverlap="1" wp14:anchorId="5EB8C9AC" wp14:editId="78D1A4E7">
+          <wp:anchor distT="0" distB="0" distL="114300" distR="114300" simplePos="0" relativeHeight="251656704" behindDoc="0" locked="0" layoutInCell="1" allowOverlap="1" wp14:anchorId="5EB8C9AC" wp14:editId="1E7760D9">
             <wp:simplePos x="0" y="0"/>
             <wp:positionH relativeFrom="column">
               <wp:posOffset>257175</wp:posOffset>
@@ -2157,9 +2160,12 @@
         <w:pStyle w:val="Commarcadores"/>
       </w:pPr>
       <w:r>
+        <w:rPr>
+          <w:noProof/>
+        </w:rPr>
         <w:lastRenderedPageBreak/>
         <w:drawing>
-          <wp:anchor distT="0" distB="0" distL="114300" distR="114300" simplePos="0" relativeHeight="251761152" behindDoc="0" locked="0" layoutInCell="1" allowOverlap="1" wp14:anchorId="6019AEFC" wp14:editId="523E40AF">
+          <wp:anchor distT="0" distB="0" distL="114300" distR="114300" simplePos="0" relativeHeight="251660800" behindDoc="0" locked="0" layoutInCell="1" allowOverlap="1" wp14:anchorId="6019AEFC" wp14:editId="3CACD4E3">
             <wp:simplePos x="0" y="0"/>
             <wp:positionH relativeFrom="column">
               <wp:posOffset>-371475</wp:posOffset>
@@ -2222,8 +2228,11 @@
         </w:drawing>
       </w:r>
       <w:r>
+        <w:rPr>
+          <w:noProof/>
+        </w:rPr>
         <w:drawing>
-          <wp:anchor distT="0" distB="0" distL="114300" distR="114300" simplePos="0" relativeHeight="251798016" behindDoc="0" locked="0" layoutInCell="1" allowOverlap="1" wp14:anchorId="133873FB" wp14:editId="394452F7">
+          <wp:anchor distT="0" distB="0" distL="114300" distR="114300" simplePos="0" relativeHeight="251661824" behindDoc="0" locked="0" layoutInCell="1" allowOverlap="1" wp14:anchorId="133873FB" wp14:editId="4D6FD484">
             <wp:simplePos x="0" y="0"/>
             <wp:positionH relativeFrom="column">
               <wp:posOffset>2790825</wp:posOffset>
@@ -2286,8 +2295,11 @@
         </w:drawing>
       </w:r>
       <w:r>
+        <w:rPr>
+          <w:noProof/>
+        </w:rPr>
         <w:drawing>
-          <wp:anchor distT="0" distB="0" distL="114300" distR="114300" simplePos="0" relativeHeight="251680256" behindDoc="0" locked="0" layoutInCell="1" allowOverlap="1" wp14:anchorId="4E30C260" wp14:editId="1DB026A9">
+          <wp:anchor distT="0" distB="0" distL="114300" distR="114300" simplePos="0" relativeHeight="251658752" behindDoc="0" locked="0" layoutInCell="1" allowOverlap="1" wp14:anchorId="4E30C260" wp14:editId="60A3C706">
             <wp:simplePos x="0" y="0"/>
             <wp:positionH relativeFrom="column">
               <wp:posOffset>2676525</wp:posOffset>
@@ -2350,8 +2362,11 @@
         </w:drawing>
       </w:r>
       <w:r>
+        <w:rPr>
+          <w:noProof/>
+        </w:rPr>
         <w:drawing>
-          <wp:anchor distT="0" distB="0" distL="114300" distR="114300" simplePos="0" relativeHeight="251725312" behindDoc="0" locked="0" layoutInCell="1" allowOverlap="1" wp14:anchorId="47726B84" wp14:editId="09C7D4E0">
+          <wp:anchor distT="0" distB="0" distL="114300" distR="114300" simplePos="0" relativeHeight="251659776" behindDoc="0" locked="0" layoutInCell="1" allowOverlap="1" wp14:anchorId="47726B84" wp14:editId="0617087A">
             <wp:simplePos x="0" y="0"/>
             <wp:positionH relativeFrom="column">
               <wp:posOffset>-304800</wp:posOffset>
@@ -2414,8 +2429,11 @@
         </w:drawing>
       </w:r>
       <w:r>
+        <w:rPr>
+          <w:noProof/>
+        </w:rPr>
         <w:drawing>
-          <wp:anchor distT="0" distB="0" distL="114300" distR="114300" simplePos="0" relativeHeight="251629056" behindDoc="0" locked="0" layoutInCell="1" allowOverlap="1" wp14:anchorId="7486CFC7" wp14:editId="125F9B33">
+          <wp:anchor distT="0" distB="0" distL="114300" distR="114300" simplePos="0" relativeHeight="251654656" behindDoc="0" locked="0" layoutInCell="1" allowOverlap="1" wp14:anchorId="7486CFC7" wp14:editId="17AA37DF">
             <wp:simplePos x="0" y="0"/>
             <wp:positionH relativeFrom="column">
               <wp:posOffset>2714625</wp:posOffset>
@@ -2478,8 +2496,11 @@
         </w:drawing>
       </w:r>
       <w:r>
+        <w:rPr>
+          <w:noProof/>
+        </w:rPr>
         <w:drawing>
-          <wp:anchor distT="0" distB="0" distL="114300" distR="114300" simplePos="0" relativeHeight="251581952" behindDoc="0" locked="0" layoutInCell="1" allowOverlap="1" wp14:anchorId="005D87D9" wp14:editId="355ED6B5">
+          <wp:anchor distT="0" distB="0" distL="114300" distR="114300" simplePos="0" relativeHeight="251653632" behindDoc="0" locked="0" layoutInCell="1" allowOverlap="1" wp14:anchorId="005D87D9" wp14:editId="4BE47D5D">
             <wp:simplePos x="0" y="0"/>
             <wp:positionH relativeFrom="column">
               <wp:posOffset>-304800</wp:posOffset>
@@ -2707,12 +2728,17 @@
         <w:t xml:space="preserve">Verificação de alçadas de valor (Aprovação Simples </w:t>
       </w:r>
       <w:proofErr w:type="spellStart"/>
+      <w:proofErr w:type="gramStart"/>
       <w:r>
         <w:t>vs</w:t>
       </w:r>
       <w:proofErr w:type="spellEnd"/>
       <w:r>
-        <w:t xml:space="preserve"> Dupla).</w:t>
+        <w:t xml:space="preserve"> Dupla</w:t>
+      </w:r>
+      <w:proofErr w:type="gramEnd"/>
+      <w:r>
+        <w:t>).</w:t>
       </w:r>
     </w:p>
     <w:p>
@@ -2733,8 +2759,11 @@
         <w:pStyle w:val="Commarcadores"/>
       </w:pPr>
       <w:r>
+        <w:rPr>
+          <w:noProof/>
+        </w:rPr>
         <w:drawing>
-          <wp:anchor distT="0" distB="0" distL="114300" distR="114300" simplePos="0" relativeHeight="251814400" behindDoc="0" locked="0" layoutInCell="1" allowOverlap="1" wp14:anchorId="088B26F7" wp14:editId="767ED1C1">
+          <wp:anchor distT="0" distB="0" distL="114300" distR="114300" simplePos="0" relativeHeight="251663872" behindDoc="0" locked="0" layoutInCell="1" allowOverlap="1" wp14:anchorId="088B26F7" wp14:editId="5856B63C">
             <wp:simplePos x="0" y="0"/>
             <wp:positionH relativeFrom="column">
               <wp:posOffset>2952750</wp:posOffset>
@@ -2791,8 +2820,11 @@
         </w:drawing>
       </w:r>
       <w:r>
+        <w:rPr>
+          <w:noProof/>
+        </w:rPr>
         <w:drawing>
-          <wp:anchor distT="0" distB="0" distL="114300" distR="114300" simplePos="0" relativeHeight="251806208" behindDoc="0" locked="0" layoutInCell="1" allowOverlap="1" wp14:anchorId="1E2FD486" wp14:editId="0D2F9BF6">
+          <wp:anchor distT="0" distB="0" distL="114300" distR="114300" simplePos="0" relativeHeight="251662848" behindDoc="0" locked="0" layoutInCell="1" allowOverlap="1" wp14:anchorId="1E2FD486" wp14:editId="5638B3CD">
             <wp:simplePos x="0" y="0"/>
             <wp:positionH relativeFrom="column">
               <wp:posOffset>-85725</wp:posOffset>
@@ -3014,17 +3046,20 @@
         <w:ind w:left="720"/>
       </w:pPr>
       <w:r>
+        <w:t>Disparo de e-mail automático (se configurado).</w:t>
+      </w:r>
+    </w:p>
+    <w:p>
+      <w:pPr>
+        <w:pStyle w:val="Commarcadores"/>
+      </w:pPr>
+      <w:r>
+        <w:rPr>
+          <w:noProof/>
+        </w:rPr>
         <w:lastRenderedPageBreak/>
-        <w:t>Disparo de e-mail automático (se configurado).</w:t>
-      </w:r>
-    </w:p>
-    <w:p>
-      <w:pPr>
-        <w:pStyle w:val="Commarcadores"/>
-      </w:pPr>
-      <w:r>
         <w:drawing>
-          <wp:anchor distT="0" distB="0" distL="114300" distR="114300" simplePos="0" relativeHeight="251824640" behindDoc="0" locked="0" layoutInCell="1" allowOverlap="1" wp14:anchorId="473EE62A" wp14:editId="4927022C">
+          <wp:anchor distT="0" distB="0" distL="114300" distR="114300" simplePos="0" relativeHeight="251665920" behindDoc="0" locked="0" layoutInCell="1" allowOverlap="1" wp14:anchorId="473EE62A" wp14:editId="59DEA67B">
             <wp:simplePos x="0" y="0"/>
             <wp:positionH relativeFrom="column">
               <wp:posOffset>0</wp:posOffset>
@@ -3081,8 +3116,11 @@
         </w:drawing>
       </w:r>
       <w:r>
+        <w:rPr>
+          <w:noProof/>
+        </w:rPr>
         <w:drawing>
-          <wp:anchor distT="0" distB="0" distL="114300" distR="114300" simplePos="0" relativeHeight="251819520" behindDoc="0" locked="0" layoutInCell="1" allowOverlap="1" wp14:anchorId="72C872B1" wp14:editId="7A41CB73">
+          <wp:anchor distT="0" distB="0" distL="114300" distR="114300" simplePos="0" relativeHeight="251664896" behindDoc="0" locked="0" layoutInCell="1" allowOverlap="1" wp14:anchorId="72C872B1" wp14:editId="1199F1D1">
             <wp:simplePos x="0" y="0"/>
             <wp:positionH relativeFrom="column">
               <wp:posOffset>2981325</wp:posOffset>
@@ -3355,87 +3393,12 @@
           <w:numId w:val="0"/>
         </w:numPr>
         <w:ind w:left="360"/>
-      </w:pPr>
-      <w:r>
-        <w:drawing>
-          <wp:anchor distT="0" distB="0" distL="114300" distR="114300" simplePos="0" relativeHeight="251827712" behindDoc="0" locked="0" layoutInCell="1" allowOverlap="1" wp14:anchorId="6E9AD1AF" wp14:editId="788B3483">
-            <wp:simplePos x="0" y="0"/>
-            <wp:positionH relativeFrom="column">
-              <wp:posOffset>752475</wp:posOffset>
-            </wp:positionH>
-            <wp:positionV relativeFrom="paragraph">
-              <wp:posOffset>30480</wp:posOffset>
-            </wp:positionV>
-            <wp:extent cx="3962400" cy="2185282"/>
-            <wp:effectExtent l="19050" t="0" r="19050" b="253365"/>
-            <wp:wrapSquare wrapText="bothSides"/>
-            <wp:docPr id="1812531897" name="Imagem 1" descr="Interface gráfica do usuário, Aplicativo&#10;&#10;O conteúdo gerado por IA pode estar incorreto."/>
-            <wp:cNvGraphicFramePr>
-              <a:graphicFrameLocks xmlns:a="http://schemas.openxmlformats.org/drawingml/2006/main" noChangeAspect="1"/>
-            </wp:cNvGraphicFramePr>
-            <a:graphic xmlns:a="http://schemas.openxmlformats.org/drawingml/2006/main">
-              <a:graphicData uri="http://schemas.openxmlformats.org/drawingml/2006/picture">
-                <pic:pic xmlns:pic="http://schemas.openxmlformats.org/drawingml/2006/picture">
-                  <pic:nvPicPr>
-                    <pic:cNvPr id="1812531897" name="Imagem 1" descr="Interface gráfica do usuário, Aplicativo&#10;&#10;O conteúdo gerado por IA pode estar incorreto."/>
-                    <pic:cNvPicPr/>
-                  </pic:nvPicPr>
-                  <pic:blipFill>
-                    <a:blip r:embed="rId24"/>
-                    <a:stretch>
-                      <a:fillRect/>
-                    </a:stretch>
-                  </pic:blipFill>
-                  <pic:spPr>
-                    <a:xfrm>
-                      <a:off x="0" y="0"/>
-                      <a:ext cx="3962400" cy="2185282"/>
-                    </a:xfrm>
-                    <a:prstGeom prst="roundRect">
-                      <a:avLst>
-                        <a:gd name="adj" fmla="val 8594"/>
-                      </a:avLst>
-                    </a:prstGeom>
-                    <a:solidFill>
-                      <a:srgbClr val="FFFFFF">
-                        <a:shade val="85000"/>
-                      </a:srgbClr>
-                    </a:solidFill>
-                    <a:ln>
-                      <a:noFill/>
-                    </a:ln>
-                    <a:effectLst>
-                      <a:reflection blurRad="12700" stA="38000" endPos="10000" dist="5000" dir="5400000" sy="-100000" algn="bl" rotWithShape="0"/>
-                    </a:effectLst>
-                  </pic:spPr>
-                </pic:pic>
-              </a:graphicData>
-            </a:graphic>
-          </wp:anchor>
-        </w:drawing>
-      </w:r>
-    </w:p>
-    <w:p>
-      <w:pPr>
-        <w:pStyle w:val="Commarcadores"/>
-        <w:numPr>
-          <w:ilvl w:val="0"/>
-          <w:numId w:val="0"/>
-        </w:numPr>
-        <w:ind w:left="360"/>
-      </w:pPr>
-    </w:p>
-    <w:p>
-      <w:pPr>
-        <w:pStyle w:val="Commarcadores"/>
-        <w:numPr>
-          <w:ilvl w:val="0"/>
-          <w:numId w:val="0"/>
-        </w:numPr>
-        <w:ind w:left="360"/>
         <w:jc w:val="center"/>
       </w:pPr>
       <w:r>
+        <w:rPr>
+          <w:noProof/>
+        </w:rPr>
         <w:lastRenderedPageBreak/>
         <w:drawing>
           <wp:inline distT="0" distB="0" distL="0" distR="0" wp14:anchorId="26C24B0C" wp14:editId="7E07CFC3">
@@ -3453,7 +3416,7 @@
                     <pic:cNvPicPr/>
                   </pic:nvPicPr>
                   <pic:blipFill>
-                    <a:blip r:embed="rId25"/>
+                    <a:blip r:embed="rId24"/>
                     <a:stretch>
                       <a:fillRect/>
                     </a:stretch>
@@ -3487,6 +3450,9 @@
         </w:drawing>
       </w:r>
       <w:r>
+        <w:rPr>
+          <w:noProof/>
+        </w:rPr>
         <w:drawing>
           <wp:inline distT="0" distB="0" distL="0" distR="0" wp14:anchorId="7F3349F8" wp14:editId="0CE20BE1">
             <wp:extent cx="4288290" cy="2295525"/>
@@ -3503,7 +3469,7 @@
                     <pic:cNvPicPr/>
                   </pic:nvPicPr>
                   <pic:blipFill>
-                    <a:blip r:embed="rId26"/>
+                    <a:blip r:embed="rId25"/>
                     <a:stretch>
                       <a:fillRect/>
                     </a:stretch>
@@ -3710,6 +3676,9 @@
         <w:jc w:val="center"/>
       </w:pPr>
       <w:r>
+        <w:rPr>
+          <w:noProof/>
+        </w:rPr>
         <w:lastRenderedPageBreak/>
         <w:drawing>
           <wp:inline distT="0" distB="0" distL="0" distR="0" wp14:anchorId="0243036A" wp14:editId="7DF31F0A">
@@ -3727,7 +3696,7 @@
                     <pic:cNvPicPr/>
                   </pic:nvPicPr>
                   <pic:blipFill>
-                    <a:blip r:embed="rId27"/>
+                    <a:blip r:embed="rId26"/>
                     <a:stretch>
                       <a:fillRect/>
                     </a:stretch>
@@ -3772,6 +3741,9 @@
         <w:jc w:val="center"/>
       </w:pPr>
       <w:r>
+        <w:rPr>
+          <w:noProof/>
+        </w:rPr>
         <w:drawing>
           <wp:inline distT="0" distB="0" distL="0" distR="0" wp14:anchorId="10D98A64" wp14:editId="7BE13463">
             <wp:extent cx="3887481" cy="2809875"/>
@@ -3788,7 +3760,7 @@
                     <pic:cNvPicPr/>
                   </pic:nvPicPr>
                   <pic:blipFill>
-                    <a:blip r:embed="rId28"/>
+                    <a:blip r:embed="rId27"/>
                     <a:stretch>
                       <a:fillRect/>
                     </a:stretch>
@@ -3833,6 +3805,9 @@
         <w:jc w:val="center"/>
       </w:pPr>
       <w:r>
+        <w:rPr>
+          <w:noProof/>
+        </w:rPr>
         <w:drawing>
           <wp:inline distT="0" distB="0" distL="0" distR="0" wp14:anchorId="5BAED898" wp14:editId="72F655B9">
             <wp:extent cx="3848564" cy="2781300"/>
@@ -3849,7 +3824,7 @@
                     <pic:cNvPicPr/>
                   </pic:nvPicPr>
                   <pic:blipFill>
-                    <a:blip r:embed="rId29"/>
+                    <a:blip r:embed="rId28"/>
                     <a:stretch>
                       <a:fillRect/>
                     </a:stretch>
@@ -3898,6 +3873,7 @@
         <w:pStyle w:val="Ttulo3"/>
       </w:pPr>
       <w:r>
+        <w:lastRenderedPageBreak/>
         <w:t>🏁 Fase 8: Conclusão</w:t>
       </w:r>
     </w:p>
@@ -4051,6 +4027,9 @@
         <w:jc w:val="center"/>
       </w:pPr>
       <w:r>
+        <w:rPr>
+          <w:noProof/>
+        </w:rPr>
         <w:drawing>
           <wp:inline distT="0" distB="0" distL="0" distR="0" wp14:anchorId="7D22BF46" wp14:editId="5B8AE29B">
             <wp:extent cx="5486400" cy="3937635"/>
@@ -4067,7 +4046,7 @@
                     <pic:cNvPicPr/>
                   </pic:nvPicPr>
                   <pic:blipFill>
-                    <a:blip r:embed="rId30"/>
+                    <a:blip r:embed="rId29"/>
                     <a:stretch>
                       <a:fillRect/>
                     </a:stretch>
@@ -4194,59 +4173,59 @@
         <w:ind w:left="720"/>
       </w:pPr>
       <w:r>
+        <w:t>Indexação para busca rápida em relatórios.</w:t>
+      </w:r>
+    </w:p>
+    <w:p>
+      <w:pPr>
+        <w:pStyle w:val="Commarcadores"/>
+      </w:pPr>
+      <w:r>
+        <w:rPr>
+          <w:b/>
+        </w:rPr>
+        <w:t>Resultado Esperado:</w:t>
+      </w:r>
+      <w:r>
+        <w:t xml:space="preserve"> Registro histórico preservado e seguro.</w:t>
+      </w:r>
+    </w:p>
+    <w:p>
+      <w:r>
         <w:lastRenderedPageBreak/>
-        <w:t>Indexação para busca rápida em relatórios.</w:t>
-      </w:r>
-    </w:p>
-    <w:p>
-      <w:pPr>
-        <w:pStyle w:val="Commarcadores"/>
-      </w:pPr>
+        <w:br/>
+      </w:r>
+    </w:p>
+    <w:p>
+      <w:pPr>
+        <w:pStyle w:val="Ttulo2"/>
+      </w:pPr>
+      <w:r>
+        <w:t>🏭 Gestão de Fornecedores</w:t>
+      </w:r>
+    </w:p>
+    <w:p>
+      <w:pPr>
+        <w:pStyle w:val="Ttulo3"/>
+      </w:pPr>
+      <w:r>
+        <w:t>Acessando Fornecedores</w:t>
+      </w:r>
+    </w:p>
+    <w:p>
       <w:r>
         <w:rPr>
           <w:b/>
         </w:rPr>
-        <w:t>Resultado Esperado:</w:t>
-      </w:r>
-      <w:r>
-        <w:t xml:space="preserve"> Registro histórico preservado e seguro.</w:t>
-      </w:r>
-    </w:p>
-    <w:p>
-      <w:r>
-        <w:br/>
-      </w:r>
-    </w:p>
-    <w:p>
-      <w:pPr>
-        <w:pStyle w:val="Ttulo2"/>
-      </w:pPr>
-      <w:r>
-        <w:t>🏭 Gestão de Fornecedores</w:t>
-      </w:r>
-    </w:p>
-    <w:p>
-      <w:pPr>
-        <w:pStyle w:val="Ttulo3"/>
-      </w:pPr>
-      <w:r>
-        <w:t>Acessando Fornecedores</w:t>
-      </w:r>
-    </w:p>
-    <w:p>
+        <w:t>Menu</w:t>
+      </w:r>
+      <w:r>
+        <w:t xml:space="preserve"> → </w:t>
+      </w:r>
       <w:r>
         <w:rPr>
           <w:b/>
         </w:rPr>
-        <w:t>Menu</w:t>
-      </w:r>
-      <w:r>
-        <w:t xml:space="preserve"> → </w:t>
-      </w:r>
-      <w:r>
-        <w:rPr>
-          <w:b/>
-        </w:rPr>
         <w:t>Fornecedores</w:t>
       </w:r>
       <w:r>
@@ -4258,6 +4237,9 @@
         <w:jc w:val="center"/>
       </w:pPr>
       <w:r>
+        <w:rPr>
+          <w:noProof/>
+        </w:rPr>
         <w:drawing>
           <wp:inline distT="0" distB="0" distL="0" distR="0" wp14:anchorId="57B00F59" wp14:editId="5A85BEE7">
             <wp:extent cx="4076700" cy="2607389"/>
@@ -4274,7 +4256,7 @@
                     <pic:cNvPicPr/>
                   </pic:nvPicPr>
                   <pic:blipFill>
-                    <a:blip r:embed="rId31"/>
+                    <a:blip r:embed="rId30"/>
                     <a:stretch>
                       <a:fillRect/>
                     </a:stretch>
@@ -4476,16 +4458,20 @@
       </w:r>
     </w:p>
     <w:p>
-      <w:r>
-        <w:br/>
-      </w:r>
+      <w:pPr>
+        <w:pStyle w:val="Commarcadores"/>
+        <w:numPr>
+          <w:ilvl w:val="0"/>
+          <w:numId w:val="0"/>
+        </w:numPr>
+        <w:ind w:left="360" w:hanging="360"/>
+      </w:pPr>
     </w:p>
     <w:p>
       <w:pPr>
         <w:pStyle w:val="Ttulo2"/>
       </w:pPr>
       <w:r>
-        <w:lastRenderedPageBreak/>
         <w:t>👥 Gestão de Usuários</w:t>
       </w:r>
     </w:p>
@@ -4586,6 +4572,7 @@
         <w:rPr>
           <w:b/>
         </w:rPr>
+        <w:lastRenderedPageBreak/>
         <w:t>Gerente</w:t>
       </w:r>
       <w:r>
@@ -4829,12 +4816,67 @@
         <w:t>: Por empresa, departamento ou período (30/60/90 dias).</w:t>
       </w:r>
     </w:p>
-    <w:p/>
+    <w:p>
+      <w:pPr>
+        <w:jc w:val="center"/>
+      </w:pPr>
+      <w:r>
+        <w:drawing>
+          <wp:inline distT="0" distB="0" distL="0" distR="0" wp14:anchorId="546DA102" wp14:editId="36C0CF20">
+            <wp:extent cx="4276725" cy="2270525"/>
+            <wp:effectExtent l="19050" t="0" r="9525" b="377825"/>
+            <wp:docPr id="1916486692" name="Imagem 1" descr="Tela de vídeo game&#10;&#10;O conteúdo gerado por IA pode estar incorreto."/>
+            <wp:cNvGraphicFramePr>
+              <a:graphicFrameLocks xmlns:a="http://schemas.openxmlformats.org/drawingml/2006/main" noChangeAspect="1"/>
+            </wp:cNvGraphicFramePr>
+            <a:graphic xmlns:a="http://schemas.openxmlformats.org/drawingml/2006/main">
+              <a:graphicData uri="http://schemas.openxmlformats.org/drawingml/2006/picture">
+                <pic:pic xmlns:pic="http://schemas.openxmlformats.org/drawingml/2006/picture">
+                  <pic:nvPicPr>
+                    <pic:cNvPr id="1916486692" name="Imagem 1" descr="Tela de vídeo game&#10;&#10;O conteúdo gerado por IA pode estar incorreto."/>
+                    <pic:cNvPicPr/>
+                  </pic:nvPicPr>
+                  <pic:blipFill>
+                    <a:blip r:embed="rId31"/>
+                    <a:stretch>
+                      <a:fillRect/>
+                    </a:stretch>
+                  </pic:blipFill>
+                  <pic:spPr>
+                    <a:xfrm>
+                      <a:off x="0" y="0"/>
+                      <a:ext cx="4281520" cy="2273070"/>
+                    </a:xfrm>
+                    <a:prstGeom prst="roundRect">
+                      <a:avLst>
+                        <a:gd name="adj" fmla="val 8594"/>
+                      </a:avLst>
+                    </a:prstGeom>
+                    <a:solidFill>
+                      <a:srgbClr val="FFFFFF">
+                        <a:shade val="85000"/>
+                      </a:srgbClr>
+                    </a:solidFill>
+                    <a:ln>
+                      <a:noFill/>
+                    </a:ln>
+                    <a:effectLst>
+                      <a:reflection blurRad="12700" stA="38000" endPos="15000" dist="5000" dir="5400000" sy="-100000" algn="bl" rotWithShape="0"/>
+                    </a:effectLst>
+                  </pic:spPr>
+                </pic:pic>
+              </a:graphicData>
+            </a:graphic>
+          </wp:inline>
+        </w:drawing>
+      </w:r>
+    </w:p>
     <w:p>
       <w:pPr>
         <w:pStyle w:val="Ttulo2"/>
       </w:pPr>
       <w:r>
+        <w:lastRenderedPageBreak/>
         <w:t>📈 Relatórios Avançados</w:t>
       </w:r>
     </w:p>
@@ -4883,7 +4925,6 @@
         <w:rPr>
           <w:b/>
         </w:rPr>
-        <w:lastRenderedPageBreak/>
         <w:t>Objetivo</w:t>
       </w:r>
       <w:r>
@@ -5076,6 +5117,70 @@
     </w:p>
     <w:p>
       <w:pPr>
+        <w:pStyle w:val="Commarcadores"/>
+        <w:numPr>
+          <w:ilvl w:val="0"/>
+          <w:numId w:val="0"/>
+        </w:numPr>
+        <w:tabs>
+          <w:tab w:val="num" w:pos="720"/>
+        </w:tabs>
+        <w:ind w:left="360"/>
+        <w:jc w:val="center"/>
+      </w:pPr>
+      <w:r>
+        <w:drawing>
+          <wp:inline distT="0" distB="0" distL="0" distR="0" wp14:anchorId="2147092D" wp14:editId="344BAAE1">
+            <wp:extent cx="4540469" cy="2438400"/>
+            <wp:effectExtent l="19050" t="0" r="12700" b="400050"/>
+            <wp:docPr id="743557623" name="Imagem 1" descr="Tela de computador com jogo&#10;&#10;O conteúdo gerado por IA pode estar incorreto."/>
+            <wp:cNvGraphicFramePr>
+              <a:graphicFrameLocks xmlns:a="http://schemas.openxmlformats.org/drawingml/2006/main" noChangeAspect="1"/>
+            </wp:cNvGraphicFramePr>
+            <a:graphic xmlns:a="http://schemas.openxmlformats.org/drawingml/2006/main">
+              <a:graphicData uri="http://schemas.openxmlformats.org/drawingml/2006/picture">
+                <pic:pic xmlns:pic="http://schemas.openxmlformats.org/drawingml/2006/picture">
+                  <pic:nvPicPr>
+                    <pic:cNvPr id="743557623" name="Imagem 1" descr="Tela de computador com jogo&#10;&#10;O conteúdo gerado por IA pode estar incorreto."/>
+                    <pic:cNvPicPr/>
+                  </pic:nvPicPr>
+                  <pic:blipFill>
+                    <a:blip r:embed="rId32"/>
+                    <a:stretch>
+                      <a:fillRect/>
+                    </a:stretch>
+                  </pic:blipFill>
+                  <pic:spPr>
+                    <a:xfrm>
+                      <a:off x="0" y="0"/>
+                      <a:ext cx="4543549" cy="2440054"/>
+                    </a:xfrm>
+                    <a:prstGeom prst="roundRect">
+                      <a:avLst>
+                        <a:gd name="adj" fmla="val 8594"/>
+                      </a:avLst>
+                    </a:prstGeom>
+                    <a:solidFill>
+                      <a:srgbClr val="FFFFFF">
+                        <a:shade val="85000"/>
+                      </a:srgbClr>
+                    </a:solidFill>
+                    <a:ln>
+                      <a:noFill/>
+                    </a:ln>
+                    <a:effectLst>
+                      <a:reflection blurRad="12700" stA="38000" endPos="15000" dist="5000" dir="5400000" sy="-100000" algn="bl" rotWithShape="0"/>
+                    </a:effectLst>
+                  </pic:spPr>
+                </pic:pic>
+              </a:graphicData>
+            </a:graphic>
+          </wp:inline>
+        </w:drawing>
+      </w:r>
+    </w:p>
+    <w:p>
+      <w:pPr>
         <w:pStyle w:val="Ttulo3"/>
       </w:pPr>
       <w:r>
@@ -5120,6 +5225,62 @@
         <w:t>: Avaliação de performance e volume de compras por parceiro.</w:t>
       </w:r>
     </w:p>
+    <w:p>
+      <w:pPr>
+        <w:jc w:val="center"/>
+      </w:pPr>
+      <w:r>
+        <w:lastRenderedPageBreak/>
+        <w:drawing>
+          <wp:inline distT="0" distB="0" distL="0" distR="0" wp14:anchorId="17B05B91" wp14:editId="5B85938D">
+            <wp:extent cx="4051387" cy="2190750"/>
+            <wp:effectExtent l="19050" t="0" r="25400" b="361950"/>
+            <wp:docPr id="843048758" name="Imagem 1" descr="Tela de computador com imagem de jogo de vídeo game&#10;&#10;O conteúdo gerado por IA pode estar incorreto."/>
+            <wp:cNvGraphicFramePr>
+              <a:graphicFrameLocks xmlns:a="http://schemas.openxmlformats.org/drawingml/2006/main" noChangeAspect="1"/>
+            </wp:cNvGraphicFramePr>
+            <a:graphic xmlns:a="http://schemas.openxmlformats.org/drawingml/2006/main">
+              <a:graphicData uri="http://schemas.openxmlformats.org/drawingml/2006/picture">
+                <pic:pic xmlns:pic="http://schemas.openxmlformats.org/drawingml/2006/picture">
+                  <pic:nvPicPr>
+                    <pic:cNvPr id="843048758" name="Imagem 1" descr="Tela de computador com imagem de jogo de vídeo game&#10;&#10;O conteúdo gerado por IA pode estar incorreto."/>
+                    <pic:cNvPicPr/>
+                  </pic:nvPicPr>
+                  <pic:blipFill>
+                    <a:blip r:embed="rId33"/>
+                    <a:stretch>
+                      <a:fillRect/>
+                    </a:stretch>
+                  </pic:blipFill>
+                  <pic:spPr>
+                    <a:xfrm>
+                      <a:off x="0" y="0"/>
+                      <a:ext cx="4054017" cy="2192172"/>
+                    </a:xfrm>
+                    <a:prstGeom prst="roundRect">
+                      <a:avLst>
+                        <a:gd name="adj" fmla="val 8594"/>
+                      </a:avLst>
+                    </a:prstGeom>
+                    <a:solidFill>
+                      <a:srgbClr val="FFFFFF">
+                        <a:shade val="85000"/>
+                      </a:srgbClr>
+                    </a:solidFill>
+                    <a:ln>
+                      <a:noFill/>
+                    </a:ln>
+                    <a:effectLst>
+                      <a:reflection blurRad="12700" stA="38000" endPos="15000" dist="5000" dir="5400000" sy="-100000" algn="bl" rotWithShape="0"/>
+                    </a:effectLst>
+                  </pic:spPr>
+                </pic:pic>
+              </a:graphicData>
+            </a:graphic>
+          </wp:inline>
+        </w:drawing>
+      </w:r>
+    </w:p>
     <w:p/>
     <w:p>
       <w:pPr>
@@ -5197,6 +5358,67 @@
       </w:pPr>
       <w:r>
         <w:rPr>
+          <w:noProof/>
+        </w:rPr>
+        <w:drawing>
+          <wp:anchor distT="0" distB="0" distL="114300" distR="114300" simplePos="0" relativeHeight="251654144" behindDoc="0" locked="0" layoutInCell="1" allowOverlap="1" wp14:anchorId="54DD9E6F" wp14:editId="782E2CBE">
+            <wp:simplePos x="0" y="0"/>
+            <wp:positionH relativeFrom="column">
+              <wp:posOffset>600075</wp:posOffset>
+            </wp:positionH>
+            <wp:positionV relativeFrom="paragraph">
+              <wp:posOffset>589280</wp:posOffset>
+            </wp:positionV>
+            <wp:extent cx="3962400" cy="2185035"/>
+            <wp:effectExtent l="19050" t="0" r="19050" b="253365"/>
+            <wp:wrapTopAndBottom/>
+            <wp:docPr id="1812531897" name="Imagem 1" descr="Interface gráfica do usuário, Aplicativo&#10;&#10;O conteúdo gerado por IA pode estar incorreto."/>
+            <wp:cNvGraphicFramePr>
+              <a:graphicFrameLocks xmlns:a="http://schemas.openxmlformats.org/drawingml/2006/main" noChangeAspect="1"/>
+            </wp:cNvGraphicFramePr>
+            <a:graphic xmlns:a="http://schemas.openxmlformats.org/drawingml/2006/main">
+              <a:graphicData uri="http://schemas.openxmlformats.org/drawingml/2006/picture">
+                <pic:pic xmlns:pic="http://schemas.openxmlformats.org/drawingml/2006/picture">
+                  <pic:nvPicPr>
+                    <pic:cNvPr id="1812531897" name="Imagem 1" descr="Interface gráfica do usuário, Aplicativo&#10;&#10;O conteúdo gerado por IA pode estar incorreto."/>
+                    <pic:cNvPicPr/>
+                  </pic:nvPicPr>
+                  <pic:blipFill>
+                    <a:blip r:embed="rId34"/>
+                    <a:stretch>
+                      <a:fillRect/>
+                    </a:stretch>
+                  </pic:blipFill>
+                  <pic:spPr>
+                    <a:xfrm>
+                      <a:off x="0" y="0"/>
+                      <a:ext cx="3962400" cy="2185035"/>
+                    </a:xfrm>
+                    <a:prstGeom prst="roundRect">
+                      <a:avLst>
+                        <a:gd name="adj" fmla="val 8594"/>
+                      </a:avLst>
+                    </a:prstGeom>
+                    <a:solidFill>
+                      <a:srgbClr val="FFFFFF">
+                        <a:shade val="85000"/>
+                      </a:srgbClr>
+                    </a:solidFill>
+                    <a:ln>
+                      <a:noFill/>
+                    </a:ln>
+                    <a:effectLst>
+                      <a:reflection blurRad="12700" stA="38000" endPos="10000" dist="5000" dir="5400000" sy="-100000" algn="bl" rotWithShape="0"/>
+                    </a:effectLst>
+                  </pic:spPr>
+                </pic:pic>
+              </a:graphicData>
+            </a:graphic>
+          </wp:anchor>
+        </w:drawing>
+      </w:r>
+      <w:r>
+        <w:rPr>
           <w:b/>
         </w:rPr>
         <w:t>Ação</w:t>
@@ -5262,6 +5484,7 @@
         <w:pStyle w:val="Ttulo2"/>
       </w:pPr>
       <w:r>
+        <w:lastRenderedPageBreak/>
         <w:t>⚙️ Configuração de Aprovação por Valor</w:t>
       </w:r>
     </w:p>
@@ -5327,13 +5550,71 @@
         <w:t>: Obrigatória para qualquer alteração no limite, garantindo auditoria.</w:t>
       </w:r>
     </w:p>
-    <w:p/>
+    <w:p>
+      <w:r>
+        <w:drawing>
+          <wp:anchor distT="0" distB="0" distL="114300" distR="114300" simplePos="0" relativeHeight="251657216" behindDoc="0" locked="0" layoutInCell="1" allowOverlap="1" wp14:anchorId="6D09400C" wp14:editId="64CB26FE">
+            <wp:simplePos x="0" y="0"/>
+            <wp:positionH relativeFrom="column">
+              <wp:posOffset>4095750</wp:posOffset>
+            </wp:positionH>
+            <wp:positionV relativeFrom="paragraph">
+              <wp:posOffset>248285</wp:posOffset>
+            </wp:positionV>
+            <wp:extent cx="1371600" cy="2831815"/>
+            <wp:effectExtent l="19050" t="0" r="19050" b="464185"/>
+            <wp:wrapSquare wrapText="bothSides"/>
+            <wp:docPr id="82302023" name="Imagem 1" descr="Tela de celular&#10;&#10;O conteúdo gerado por IA pode estar incorreto."/>
+            <wp:cNvGraphicFramePr>
+              <a:graphicFrameLocks xmlns:a="http://schemas.openxmlformats.org/drawingml/2006/main" noChangeAspect="1"/>
+            </wp:cNvGraphicFramePr>
+            <a:graphic xmlns:a="http://schemas.openxmlformats.org/drawingml/2006/main">
+              <a:graphicData uri="http://schemas.openxmlformats.org/drawingml/2006/picture">
+                <pic:pic xmlns:pic="http://schemas.openxmlformats.org/drawingml/2006/picture">
+                  <pic:nvPicPr>
+                    <pic:cNvPr id="82302023" name="Imagem 1" descr="Tela de celular&#10;&#10;O conteúdo gerado por IA pode estar incorreto."/>
+                    <pic:cNvPicPr/>
+                  </pic:nvPicPr>
+                  <pic:blipFill>
+                    <a:blip r:embed="rId35"/>
+                    <a:stretch>
+                      <a:fillRect/>
+                    </a:stretch>
+                  </pic:blipFill>
+                  <pic:spPr>
+                    <a:xfrm>
+                      <a:off x="0" y="0"/>
+                      <a:ext cx="1371600" cy="2831815"/>
+                    </a:xfrm>
+                    <a:prstGeom prst="roundRect">
+                      <a:avLst>
+                        <a:gd name="adj" fmla="val 8594"/>
+                      </a:avLst>
+                    </a:prstGeom>
+                    <a:solidFill>
+                      <a:srgbClr val="FFFFFF">
+                        <a:shade val="85000"/>
+                      </a:srgbClr>
+                    </a:solidFill>
+                    <a:ln>
+                      <a:noFill/>
+                    </a:ln>
+                    <a:effectLst>
+                      <a:reflection blurRad="12700" stA="38000" endPos="15000" dist="5000" dir="5400000" sy="-100000" algn="bl" rotWithShape="0"/>
+                    </a:effectLst>
+                  </pic:spPr>
+                </pic:pic>
+              </a:graphicData>
+            </a:graphic>
+          </wp:anchor>
+        </w:drawing>
+      </w:r>
+    </w:p>
     <w:p>
       <w:pPr>
         <w:pStyle w:val="Ttulo2"/>
       </w:pPr>
       <w:r>
-        <w:lastRenderedPageBreak/>
         <w:t>📱 Uso em Dispositivos Móveis</w:t>
       </w:r>
     </w:p>
@@ -5431,6 +5712,70 @@
         <w:ind w:left="720"/>
       </w:pPr>
       <w:r>
+        <w:drawing>
+          <wp:anchor distT="0" distB="0" distL="114300" distR="114300" simplePos="0" relativeHeight="251662336" behindDoc="0" locked="0" layoutInCell="1" allowOverlap="1" wp14:anchorId="167A712E" wp14:editId="4DA5A86E">
+            <wp:simplePos x="0" y="0"/>
+            <wp:positionH relativeFrom="column">
+              <wp:posOffset>2743200</wp:posOffset>
+            </wp:positionH>
+            <wp:positionV relativeFrom="paragraph">
+              <wp:posOffset>46990</wp:posOffset>
+            </wp:positionV>
+            <wp:extent cx="2999740" cy="2295525"/>
+            <wp:effectExtent l="19050" t="0" r="10160" b="390525"/>
+            <wp:wrapSquare wrapText="bothSides"/>
+            <wp:docPr id="313709144" name="Imagem 1" descr="Interface gráfica do usuário, Site&#10;&#10;O conteúdo gerado por IA pode estar incorreto."/>
+            <wp:cNvGraphicFramePr>
+              <a:graphicFrameLocks xmlns:a="http://schemas.openxmlformats.org/drawingml/2006/main" noChangeAspect="1"/>
+            </wp:cNvGraphicFramePr>
+            <a:graphic xmlns:a="http://schemas.openxmlformats.org/drawingml/2006/main">
+              <a:graphicData uri="http://schemas.openxmlformats.org/drawingml/2006/picture">
+                <pic:pic xmlns:pic="http://schemas.openxmlformats.org/drawingml/2006/picture">
+                  <pic:nvPicPr>
+                    <pic:cNvPr id="313709144" name="Imagem 1" descr="Interface gráfica do usuário, Site&#10;&#10;O conteúdo gerado por IA pode estar incorreto."/>
+                    <pic:cNvPicPr/>
+                  </pic:nvPicPr>
+                  <pic:blipFill>
+                    <a:blip r:embed="rId36"/>
+                    <a:stretch>
+                      <a:fillRect/>
+                    </a:stretch>
+                  </pic:blipFill>
+                  <pic:spPr>
+                    <a:xfrm>
+                      <a:off x="0" y="0"/>
+                      <a:ext cx="2999740" cy="2295525"/>
+                    </a:xfrm>
+                    <a:prstGeom prst="roundRect">
+                      <a:avLst>
+                        <a:gd name="adj" fmla="val 8594"/>
+                      </a:avLst>
+                    </a:prstGeom>
+                    <a:solidFill>
+                      <a:srgbClr val="FFFFFF">
+                        <a:shade val="85000"/>
+                      </a:srgbClr>
+                    </a:solidFill>
+                    <a:ln>
+                      <a:noFill/>
+                    </a:ln>
+                    <a:effectLst>
+                      <a:reflection blurRad="12700" stA="38000" endPos="15000" dist="5000" dir="5400000" sy="-100000" algn="bl" rotWithShape="0"/>
+                    </a:effectLst>
+                  </pic:spPr>
+                </pic:pic>
+              </a:graphicData>
+            </a:graphic>
+            <wp14:sizeRelH relativeFrom="margin">
+              <wp14:pctWidth>0</wp14:pctWidth>
+            </wp14:sizeRelH>
+            <wp14:sizeRelV relativeFrom="margin">
+              <wp14:pctHeight>0</wp14:pctHeight>
+            </wp14:sizeRelV>
+          </wp:anchor>
+        </w:drawing>
+      </w:r>
+      <w:r>
         <w:rPr>
           <w:b/>
         </w:rPr>
@@ -5755,7 +6100,6 @@
         <w:rPr>
           <w:b/>
         </w:rPr>
-        <w:lastRenderedPageBreak/>
         <w:t>Problema</w:t>
       </w:r>
       <w:r>
@@ -6029,6 +6373,7 @@
         <w:pStyle w:val="Ttulo3"/>
       </w:pPr>
       <w:r>
+        <w:lastRenderedPageBreak/>
         <w:t>Compliance</w:t>
       </w:r>
     </w:p>
@@ -6440,6 +6785,7 @@
         <w:pStyle w:val="Ttulo2"/>
       </w:pPr>
       <w:r>
+        <w:lastRenderedPageBreak/>
         <w:t>📞 Suporte e Contato</w:t>
       </w:r>
     </w:p>
@@ -6525,13 +6871,26 @@
         <w:rPr>
           <w:i/>
         </w:rPr>
-        <w:lastRenderedPageBreak/>
-        <w:t>Manual do Usuário Consolidado - Versão 2.1 - Atualizado em Janeiro/2026</w:t>
+        <w:t xml:space="preserve">Manual do Usuário Consolidado - Versão 2.1 - Atualizado em </w:t>
+      </w:r>
+      <w:proofErr w:type="gramStart"/>
+      <w:r>
+        <w:rPr>
+          <w:i/>
+        </w:rPr>
+        <w:t>Janeiro</w:t>
+      </w:r>
+      <w:proofErr w:type="gramEnd"/>
+      <w:r>
+        <w:rPr>
+          <w:i/>
+        </w:rPr>
+        <w:t>/2026</w:t>
       </w:r>
     </w:p>
     <w:sectPr>
       <w:pgSz w:w="12240" w:h="15840"/>
-      <w:pgMar w:top="851" w:right="1800" w:bottom="1440" w:left="1800" w:header="720" w:footer="720" w:gutter="0"/>
+      <w:pgMar w:top="851" w:right="1800" w:bottom="1134" w:left="1800" w:header="720" w:footer="720" w:gutter="0"/>
       <w:cols w:space="720"/>
       <w:docGrid w:linePitch="360"/>
     </w:sectPr>

</xml_diff>

<commit_message>
perf: implement lazy loading for components to improve initial load time
- Use React.lazy and Suspense for code splitting of phase components
- Add loading fallbacks for better user experience during component loading
- Update login page to use dynamic viewport height (100dvh) for mobile compatibility
- Minor documentation updates in user manual
</commit_message>
<xml_diff>
--- a/docs/MANUAL_USUARIO_COMPLETO.docx
+++ b/docs/MANUAL_USUARIO_COMPLETO.docx
@@ -538,6 +538,7 @@
     <w:p>
       <w:pPr>
         <w:pStyle w:val="Commarcadores"/>
+        <w:jc w:val="both"/>
       </w:pPr>
       <w:r>
         <w:rPr>
@@ -552,6 +553,7 @@
     <w:p>
       <w:pPr>
         <w:pStyle w:val="Commarcadores"/>
+        <w:jc w:val="both"/>
       </w:pPr>
       <w:r>
         <w:rPr>
@@ -566,6 +568,7 @@
     <w:p>
       <w:pPr>
         <w:pStyle w:val="Commarcadores"/>
+        <w:jc w:val="both"/>
       </w:pPr>
       <w:r>
         <w:rPr>
@@ -580,6 +583,7 @@
     <w:p>
       <w:pPr>
         <w:pStyle w:val="Commarcadores"/>
+        <w:jc w:val="both"/>
       </w:pPr>
       <w:r>
         <w:rPr>
@@ -602,6 +606,7 @@
     <w:p>
       <w:pPr>
         <w:pStyle w:val="Commarcadores"/>
+        <w:jc w:val="both"/>
       </w:pPr>
       <w:r>
         <w:rPr>
@@ -635,6 +640,9 @@
       </w:r>
     </w:p>
     <w:p>
+      <w:pPr>
+        <w:jc w:val="both"/>
+      </w:pPr>
       <w:r>
         <w:t xml:space="preserve">A </w:t>
       </w:r>
@@ -644,12 +652,29 @@
       </w:r>
       <w:proofErr w:type="spellEnd"/>
       <w:r>
-        <w:t xml:space="preserve"> Locação de Equipamentos e Imóveis Ltda. estabelece diretrizes, critérios e procedimentos para as compras de materiais e serviços, visando assegurar:</w:t>
-      </w:r>
-    </w:p>
-    <w:p>
-      <w:pPr>
-        <w:pStyle w:val="Commarcadores"/>
+        <w:t xml:space="preserve"> Locação de Equipamentos e Imóveis Ltda. estabelece diretrizes, critérios e procedimentos para as compras de materiais e serviços, visando assegurar</w:t>
+      </w:r>
+      <w:r>
+        <w:t xml:space="preserve"> (baseado na Versão 1.0 da </w:t>
+      </w:r>
+      <w:proofErr w:type="spellStart"/>
+      <w:proofErr w:type="gramStart"/>
+      <w:r>
+        <w:t>Politica</w:t>
+      </w:r>
+      <w:proofErr w:type="spellEnd"/>
+      <w:proofErr w:type="gramEnd"/>
+      <w:r>
+        <w:t xml:space="preserve"> de Compras)</w:t>
+      </w:r>
+      <w:r>
+        <w:t>:</w:t>
+      </w:r>
+    </w:p>
+    <w:p>
+      <w:pPr>
+        <w:pStyle w:val="Commarcadores"/>
+        <w:jc w:val="both"/>
       </w:pPr>
       <w:r>
         <w:rPr>
@@ -664,6 +689,7 @@
     <w:p>
       <w:pPr>
         <w:pStyle w:val="Commarcadores"/>
+        <w:jc w:val="both"/>
       </w:pPr>
       <w:r>
         <w:rPr>
@@ -678,11 +704,13 @@
     <w:p>
       <w:pPr>
         <w:pStyle w:val="Commarcadores"/>
+        <w:jc w:val="both"/>
       </w:pPr>
       <w:r>
         <w:rPr>
           <w:b/>
         </w:rPr>
+        <w:lastRenderedPageBreak/>
         <w:t>Economicidade</w:t>
       </w:r>
       <w:r>
@@ -697,7 +725,6 @@
         <w:rPr>
           <w:b/>
         </w:rPr>
-        <w:lastRenderedPageBreak/>
         <w:t>Qualidade</w:t>
       </w:r>
       <w:r>
@@ -1190,8 +1217,18 @@
       </w:r>
     </w:p>
     <w:p>
-      <w:r>
-        <w:br/>
+      <w:pPr>
+        <w:pStyle w:val="Commarcadores"/>
+        <w:numPr>
+          <w:ilvl w:val="0"/>
+          <w:numId w:val="0"/>
+        </w:numPr>
+        <w:ind w:left="360" w:hanging="360"/>
+      </w:pPr>
+    </w:p>
+    <w:p>
+      <w:r>
+        <w:br w:type="page"/>
       </w:r>
     </w:p>
     <w:p>
@@ -1199,6 +1236,7 @@
         <w:pStyle w:val="Ttulo2"/>
       </w:pPr>
       <w:r>
+        <w:lastRenderedPageBreak/>
         <w:t>🏠 Navegação Principal</w:t>
       </w:r>
     </w:p>
@@ -1272,7 +1310,6 @@
         <w:rPr>
           <w:b/>
         </w:rPr>
-        <w:lastRenderedPageBreak/>
         <w:t>Kanban</w:t>
       </w:r>
       <w:proofErr w:type="spellEnd"/>
@@ -3572,7 +3609,13 @@
         <w:ind w:left="720"/>
       </w:pPr>
       <w:r>
-        <w:t>Preencher dados financeiros (Vencimento, Parcelas, Forma de Pagamento).</w:t>
+        <w:t>Preencher dados financeiros (Vencimento, Parcelas, Forma de Pagamento</w:t>
+      </w:r>
+      <w:r>
+        <w:t>, Pagamento e Rateio de Classificação</w:t>
+      </w:r>
+      <w:r>
+        <w:t>).</w:t>
       </w:r>
     </w:p>
     <w:p>
@@ -4460,6 +4503,23 @@
     <w:p>
       <w:pPr>
         <w:pStyle w:val="Commarcadores"/>
+      </w:pPr>
+      <w:r>
+        <w:rPr>
+          <w:b/>
+        </w:rPr>
+        <w:t>Integração com o ERP</w:t>
+      </w:r>
+      <w:r>
+        <w:t>:</w:t>
+      </w:r>
+      <w:r>
+        <w:t xml:space="preserve"> importar os fornecedores a partir do ERP</w:t>
+      </w:r>
+    </w:p>
+    <w:p>
+      <w:pPr>
+        <w:pStyle w:val="Commarcadores"/>
         <w:numPr>
           <w:ilvl w:val="0"/>
           <w:numId w:val="0"/>
@@ -4553,6 +4613,7 @@
         <w:rPr>
           <w:b/>
         </w:rPr>
+        <w:lastRenderedPageBreak/>
         <w:t>Recebedor</w:t>
       </w:r>
       <w:r>
@@ -4572,7 +4633,6 @@
         <w:rPr>
           <w:b/>
         </w:rPr>
-        <w:lastRenderedPageBreak/>
         <w:t>Gerente</w:t>
       </w:r>
       <w:r>
@@ -4821,6 +4881,9 @@
         <w:jc w:val="center"/>
       </w:pPr>
       <w:r>
+        <w:rPr>
+          <w:noProof/>
+        </w:rPr>
         <w:drawing>
           <wp:inline distT="0" distB="0" distL="0" distR="0" wp14:anchorId="546DA102" wp14:editId="36C0CF20">
             <wp:extent cx="4276725" cy="2270525"/>
@@ -5129,6 +5192,9 @@
         <w:jc w:val="center"/>
       </w:pPr>
       <w:r>
+        <w:rPr>
+          <w:noProof/>
+        </w:rPr>
         <w:drawing>
           <wp:inline distT="0" distB="0" distL="0" distR="0" wp14:anchorId="2147092D" wp14:editId="344BAAE1">
             <wp:extent cx="4540469" cy="2438400"/>
@@ -5230,6 +5296,9 @@
         <w:jc w:val="center"/>
       </w:pPr>
       <w:r>
+        <w:rPr>
+          <w:noProof/>
+        </w:rPr>
         <w:lastRenderedPageBreak/>
         <w:drawing>
           <wp:inline distT="0" distB="0" distL="0" distR="0" wp14:anchorId="17B05B91" wp14:editId="5B85938D">
@@ -5552,6 +5621,9 @@
     </w:p>
     <w:p>
       <w:r>
+        <w:rPr>
+          <w:noProof/>
+        </w:rPr>
         <w:drawing>
           <wp:anchor distT="0" distB="0" distL="114300" distR="114300" simplePos="0" relativeHeight="251657216" behindDoc="0" locked="0" layoutInCell="1" allowOverlap="1" wp14:anchorId="6D09400C" wp14:editId="64CB26FE">
             <wp:simplePos x="0" y="0"/>
@@ -5712,6 +5784,9 @@
         <w:ind w:left="720"/>
       </w:pPr>
       <w:r>
+        <w:rPr>
+          <w:noProof/>
+        </w:rPr>
         <w:drawing>
           <wp:anchor distT="0" distB="0" distL="114300" distR="114300" simplePos="0" relativeHeight="251662336" behindDoc="0" locked="0" layoutInCell="1" allowOverlap="1" wp14:anchorId="167A712E" wp14:editId="4DA5A86E">
             <wp:simplePos x="0" y="0"/>
@@ -6433,6 +6508,7 @@
           <w:tab w:val="num" w:pos="720"/>
         </w:tabs>
         <w:ind w:left="720"/>
+        <w:jc w:val="both"/>
       </w:pPr>
       <w:r>
         <w:rPr>
@@ -6452,6 +6528,7 @@
           <w:tab w:val="num" w:pos="720"/>
         </w:tabs>
         <w:ind w:left="720"/>
+        <w:jc w:val="both"/>
       </w:pPr>
       <w:r>
         <w:rPr>
@@ -6471,6 +6548,7 @@
           <w:tab w:val="num" w:pos="720"/>
         </w:tabs>
         <w:ind w:left="720"/>
+        <w:jc w:val="both"/>
       </w:pPr>
       <w:r>
         <w:rPr>
@@ -6490,6 +6568,7 @@
           <w:tab w:val="num" w:pos="720"/>
         </w:tabs>
         <w:ind w:left="720"/>
+        <w:jc w:val="both"/>
       </w:pPr>
       <w:r>
         <w:rPr>
@@ -6598,6 +6677,7 @@
           <w:ilvl w:val="0"/>
           <w:numId w:val="13"/>
         </w:numPr>
+        <w:jc w:val="both"/>
       </w:pPr>
       <w:r>
         <w:rPr>
@@ -6616,6 +6696,7 @@
           <w:ilvl w:val="0"/>
           <w:numId w:val="13"/>
         </w:numPr>
+        <w:jc w:val="both"/>
       </w:pPr>
       <w:r>
         <w:rPr>
@@ -6634,6 +6715,7 @@
           <w:ilvl w:val="0"/>
           <w:numId w:val="13"/>
         </w:numPr>
+        <w:jc w:val="both"/>
       </w:pPr>
       <w:r>
         <w:rPr>
@@ -6652,6 +6734,7 @@
           <w:ilvl w:val="0"/>
           <w:numId w:val="13"/>
         </w:numPr>
+        <w:jc w:val="both"/>
       </w:pPr>
       <w:r>
         <w:rPr>
@@ -6670,6 +6753,7 @@
           <w:ilvl w:val="0"/>
           <w:numId w:val="13"/>
         </w:numPr>
+        <w:jc w:val="both"/>
       </w:pPr>
       <w:r>
         <w:rPr>
@@ -6688,6 +6772,7 @@
           <w:ilvl w:val="0"/>
           <w:numId w:val="13"/>
         </w:numPr>
+        <w:jc w:val="both"/>
       </w:pPr>
       <w:r>
         <w:rPr>
@@ -6706,6 +6791,7 @@
           <w:ilvl w:val="0"/>
           <w:numId w:val="13"/>
         </w:numPr>
+        <w:jc w:val="both"/>
       </w:pPr>
       <w:r>
         <w:rPr>
@@ -6724,6 +6810,7 @@
           <w:ilvl w:val="0"/>
           <w:numId w:val="13"/>
         </w:numPr>
+        <w:jc w:val="both"/>
       </w:pPr>
       <w:r>
         <w:rPr>
@@ -6742,6 +6829,7 @@
           <w:ilvl w:val="0"/>
           <w:numId w:val="13"/>
         </w:numPr>
+        <w:jc w:val="both"/>
       </w:pPr>
       <w:r>
         <w:rPr>
@@ -6768,6 +6856,7 @@
           <w:ilvl w:val="0"/>
           <w:numId w:val="13"/>
         </w:numPr>
+        <w:jc w:val="both"/>
       </w:pPr>
       <w:r>
         <w:rPr>

</xml_diff>